<commit_message>
Changed for deployment to ZyBooks
</commit_message>
<xml_diff>
--- a/ACS5423 Project Report - Phase 1.docx
+++ b/ACS5423 Project Report - Phase 1.docx
@@ -116,6 +116,12 @@
     <w:p/>
     <w:sdt>
       <w:sdtPr>
+        <w:rPr>
+          <w:rFonts w:asciiTheme="minorHAnsi" w:eastAsiaTheme="minorHAnsi" w:hAnsiTheme="minorHAnsi" w:cstheme="minorBidi"/>
+          <w:color w:val="auto"/>
+          <w:sz w:val="22"/>
+          <w:szCs w:val="22"/>
+        </w:rPr>
         <w:id w:val="-1257904749"/>
         <w:docPartObj>
           <w:docPartGallery w:val="Table of Contents"/>
@@ -124,13 +130,9 @@
       </w:sdtPr>
       <w:sdtEndPr>
         <w:rPr>
-          <w:rFonts w:asciiTheme="minorHAnsi" w:eastAsiaTheme="minorHAnsi" w:hAnsiTheme="minorHAnsi" w:cstheme="minorBidi"/>
           <w:b/>
           <w:bCs/>
           <w:noProof/>
-          <w:color w:val="auto"/>
-          <w:sz w:val="22"/>
-          <w:szCs w:val="22"/>
         </w:rPr>
       </w:sdtEndPr>
       <w:sdtContent>
@@ -1084,6 +1086,9 @@
     </w:p>
     <w:p>
       <w:r>
+        <w:rPr>
+          <w:noProof/>
+        </w:rPr>
         <w:lastRenderedPageBreak/>
         <w:drawing>
           <wp:inline distT="0" distB="0" distL="0" distR="0" wp14:anchorId="66700E3F" wp14:editId="3BFD4C78">
@@ -1638,7 +1643,7 @@
           <w:noProof/>
         </w:rPr>
         <w:drawing>
-          <wp:anchor distT="0" distB="0" distL="114300" distR="114300" simplePos="0" relativeHeight="251660288" behindDoc="0" locked="0" layoutInCell="1" allowOverlap="1" wp14:anchorId="57886029" wp14:editId="21ABC8B0">
+          <wp:anchor distT="0" distB="0" distL="114300" distR="114300" simplePos="0" relativeHeight="251660288" behindDoc="0" locked="0" layoutInCell="1" allowOverlap="1" wp14:anchorId="753DBEAF" wp14:editId="25637FF4">
             <wp:simplePos x="0" y="0"/>
             <wp:positionH relativeFrom="column">
               <wp:posOffset>0</wp:posOffset>
@@ -1646,10 +1651,10 @@
             <wp:positionV relativeFrom="paragraph">
               <wp:posOffset>3175</wp:posOffset>
             </wp:positionV>
-            <wp:extent cx="2533650" cy="3838575"/>
-            <wp:effectExtent l="0" t="0" r="0" b="9525"/>
+            <wp:extent cx="2552700" cy="3695700"/>
+            <wp:effectExtent l="0" t="0" r="0" b="0"/>
             <wp:wrapSquare wrapText="bothSides"/>
-            <wp:docPr id="71535231" name="Picture 1" descr="A screenshot of a computer&#10;&#10;AI-generated content may be incorrect."/>
+            <wp:docPr id="741762909" name="Picture 1" descr="A screenshot of a computer&#10;&#10;AI-generated content may be incorrect."/>
             <wp:cNvGraphicFramePr>
               <a:graphicFrameLocks xmlns:a="http://schemas.openxmlformats.org/drawingml/2006/main" noChangeAspect="1"/>
             </wp:cNvGraphicFramePr>
@@ -1657,7 +1662,7 @@
               <a:graphicData uri="http://schemas.openxmlformats.org/drawingml/2006/picture">
                 <pic:pic xmlns:pic="http://schemas.openxmlformats.org/drawingml/2006/picture">
                   <pic:nvPicPr>
-                    <pic:cNvPr id="71535231" name="Picture 1" descr="A screenshot of a computer&#10;&#10;AI-generated content may be incorrect."/>
+                    <pic:cNvPr id="741762909" name="Picture 1" descr="A screenshot of a computer&#10;&#10;AI-generated content may be incorrect."/>
                     <pic:cNvPicPr/>
                   </pic:nvPicPr>
                   <pic:blipFill>
@@ -1675,7 +1680,7 @@
                   <pic:spPr>
                     <a:xfrm>
                       <a:off x="0" y="0"/>
-                      <a:ext cx="2533650" cy="3838575"/>
+                      <a:ext cx="2552700" cy="3695700"/>
                     </a:xfrm>
                     <a:prstGeom prst="rect">
                       <a:avLst/>
@@ -1819,7 +1824,14 @@
           <w:b/>
           <w:bCs/>
         </w:rPr>
-        <w:t>Server.js</w:t>
+        <w:t>App</w:t>
+      </w:r>
+      <w:r>
+        <w:rPr>
+          <w:b/>
+          <w:bCs/>
+        </w:rPr>
+        <w:t>.js</w:t>
       </w:r>
       <w:r>
         <w:t>: the main entry point for the Node.js project.</w:t>
@@ -3566,7 +3578,12 @@
   <w:rsids>
     <w:rsidRoot w:val="00844F0A"/>
     <w:rsid w:val="00051350"/>
+    <w:rsid w:val="00134ED7"/>
+    <w:rsid w:val="00446B13"/>
+    <w:rsid w:val="004937B5"/>
+    <w:rsid w:val="00597026"/>
     <w:rsid w:val="00844F0A"/>
+    <w:rsid w:val="008B11C6"/>
   </w:rsids>
   <m:mathPr>
     <m:mathFont m:val="Cambria Math"/>
@@ -4109,33 +4126,6 @@
     <w:semiHidden/>
     <w:unhideWhenUsed/>
   </w:style>
-  <w:style w:type="paragraph" w:customStyle="1" w:styleId="11BCEC9395B04010BD0F46FFF0BD139B">
-    <w:name w:val="11BCEC9395B04010BD0F46FFF0BD139B"/>
-  </w:style>
-  <w:style w:type="paragraph" w:customStyle="1" w:styleId="69E08E5009284DFEADDFF91FDC6250C3">
-    <w:name w:val="69E08E5009284DFEADDFF91FDC6250C3"/>
-  </w:style>
-  <w:style w:type="paragraph" w:customStyle="1" w:styleId="127172015609490591856B0E4AD1FF81">
-    <w:name w:val="127172015609490591856B0E4AD1FF81"/>
-  </w:style>
-  <w:style w:type="paragraph" w:customStyle="1" w:styleId="A618C6E29D0F47AD82A151A414F0AB1F">
-    <w:name w:val="A618C6E29D0F47AD82A151A414F0AB1F"/>
-  </w:style>
-  <w:style w:type="paragraph" w:customStyle="1" w:styleId="87A8973CB90D4AF9AA09860D990D25C6">
-    <w:name w:val="87A8973CB90D4AF9AA09860D990D25C6"/>
-  </w:style>
-  <w:style w:type="paragraph" w:customStyle="1" w:styleId="EBBD36CBF1C848CD8AAEDFC970C44A48">
-    <w:name w:val="EBBD36CBF1C848CD8AAEDFC970C44A48"/>
-  </w:style>
-  <w:style w:type="paragraph" w:customStyle="1" w:styleId="D7E8DD522C7644859F72141346ABA2E3">
-    <w:name w:val="D7E8DD522C7644859F72141346ABA2E3"/>
-  </w:style>
-  <w:style w:type="paragraph" w:customStyle="1" w:styleId="C5B0E4C1B39343D88CE61AD959E2E0BD">
-    <w:name w:val="C5B0E4C1B39343D88CE61AD959E2E0BD"/>
-  </w:style>
-  <w:style w:type="paragraph" w:customStyle="1" w:styleId="BEA0D1837828487BAA3B9E9FE2230803">
-    <w:name w:val="BEA0D1837828487BAA3B9E9FE2230803"/>
-  </w:style>
   <w:style w:type="paragraph" w:customStyle="1" w:styleId="29B4497C7BF4478C985EA050BE168EB9">
     <w:name w:val="29B4497C7BF4478C985EA050BE168EB9"/>
   </w:style>
@@ -4149,9 +4139,6 @@
       <w:bCs/>
     </w:rPr>
   </w:style>
-  <w:style w:type="paragraph" w:customStyle="1" w:styleId="FD73BF0733064404AAE0978940DB9662">
-    <w:name w:val="FD73BF0733064404AAE0978940DB9662"/>
-  </w:style>
   <w:style w:type="character" w:styleId="Emphasis">
     <w:name w:val="Emphasis"/>
     <w:basedOn w:val="DefaultParagraphFont"/>
@@ -4161,18 +4148,6 @@
       <w:i/>
       <w:iCs/>
     </w:rPr>
-  </w:style>
-  <w:style w:type="paragraph" w:customStyle="1" w:styleId="552F605109724AFD9377F4C95D533E2D">
-    <w:name w:val="552F605109724AFD9377F4C95D533E2D"/>
-  </w:style>
-  <w:style w:type="paragraph" w:customStyle="1" w:styleId="0655F7FB1F9B4280AAC7409915D53228">
-    <w:name w:val="0655F7FB1F9B4280AAC7409915D53228"/>
-  </w:style>
-  <w:style w:type="paragraph" w:customStyle="1" w:styleId="21EC1F5C0A8E4946972B34AD5A885C6D">
-    <w:name w:val="21EC1F5C0A8E4946972B34AD5A885C6D"/>
-  </w:style>
-  <w:style w:type="paragraph" w:customStyle="1" w:styleId="F720BD107A5B44D689BC66E55E284C39">
-    <w:name w:val="F720BD107A5B44D689BC66E55E284C39"/>
   </w:style>
   <w:style w:type="character" w:customStyle="1" w:styleId="Heading1Char">
     <w:name w:val="Heading 1 Char"/>
@@ -4188,18 +4163,6 @@
       <w:szCs w:val="22"/>
       <w14:ligatures w14:val="none"/>
     </w:rPr>
-  </w:style>
-  <w:style w:type="paragraph" w:customStyle="1" w:styleId="A156A503136E4BFDB8601E783BC0EBCF">
-    <w:name w:val="A156A503136E4BFDB8601E783BC0EBCF"/>
-  </w:style>
-  <w:style w:type="paragraph" w:customStyle="1" w:styleId="6A7F09C40191417AAC5F69F777558D48">
-    <w:name w:val="6A7F09C40191417AAC5F69F777558D48"/>
-  </w:style>
-  <w:style w:type="paragraph" w:customStyle="1" w:styleId="1A2EB46470714936AF7903657EB7C96F">
-    <w:name w:val="1A2EB46470714936AF7903657EB7C96F"/>
-  </w:style>
-  <w:style w:type="paragraph" w:customStyle="1" w:styleId="6C75601ACC74402DADAD8569E355325E">
-    <w:name w:val="6C75601ACC74402DADAD8569E355325E"/>
   </w:style>
   <w:style w:type="character" w:customStyle="1" w:styleId="Heading3Char">
     <w:name w:val="Heading 3 Char"/>
@@ -4218,12 +4181,6 @@
       <w14:ligatures w14:val="none"/>
     </w:rPr>
   </w:style>
-  <w:style w:type="paragraph" w:customStyle="1" w:styleId="2A60E2684586460091DC2BAF73D7920C">
-    <w:name w:val="2A60E2684586460091DC2BAF73D7920C"/>
-  </w:style>
-  <w:style w:type="paragraph" w:customStyle="1" w:styleId="9936459E1DC446FEAC70525E6AB80474">
-    <w:name w:val="9936459E1DC446FEAC70525E6AB80474"/>
-  </w:style>
   <w:style w:type="character" w:customStyle="1" w:styleId="Heading4Char">
     <w:name w:val="Heading 4 Char"/>
     <w:basedOn w:val="DefaultParagraphFont"/>
@@ -4238,18 +4195,6 @@
       <w:szCs w:val="22"/>
       <w14:ligatures w14:val="none"/>
     </w:rPr>
-  </w:style>
-  <w:style w:type="paragraph" w:customStyle="1" w:styleId="9432CA3B4DEB43679DB84142E1B807D8">
-    <w:name w:val="9432CA3B4DEB43679DB84142E1B807D8"/>
-  </w:style>
-  <w:style w:type="paragraph" w:customStyle="1" w:styleId="C2B64D83108648D78BC8A6967010A90F">
-    <w:name w:val="C2B64D83108648D78BC8A6967010A90F"/>
-  </w:style>
-  <w:style w:type="paragraph" w:customStyle="1" w:styleId="4D3D9DFAA8C54805B27EA10A9EE33C3B">
-    <w:name w:val="4D3D9DFAA8C54805B27EA10A9EE33C3B"/>
-  </w:style>
-  <w:style w:type="paragraph" w:customStyle="1" w:styleId="BDF676A9F64E45618873032A8D5E695C">
-    <w:name w:val="BDF676A9F64E45618873032A8D5E695C"/>
   </w:style>
   <w:style w:type="character" w:customStyle="1" w:styleId="Heading5Char">
     <w:name w:val="Heading 5 Char"/>
@@ -4268,195 +4213,6 @@
       <w14:ligatures w14:val="none"/>
     </w:rPr>
   </w:style>
-  <w:style w:type="paragraph" w:customStyle="1" w:styleId="5C8B41F195F94133BE2F698BFB39A77D">
-    <w:name w:val="5C8B41F195F94133BE2F698BFB39A77D"/>
-  </w:style>
-  <w:style w:type="paragraph" w:customStyle="1" w:styleId="DC1B2EE265A24D49A88AB1DCA2578727">
-    <w:name w:val="DC1B2EE265A24D49A88AB1DCA2578727"/>
-  </w:style>
-  <w:style w:type="paragraph" w:customStyle="1" w:styleId="72209C98D2BA4E3FA71489871AFACB0F">
-    <w:name w:val="72209C98D2BA4E3FA71489871AFACB0F"/>
-  </w:style>
-  <w:style w:type="paragraph" w:customStyle="1" w:styleId="F0695A6194B94F2CA7CCA8F6976999EF">
-    <w:name w:val="F0695A6194B94F2CA7CCA8F6976999EF"/>
-  </w:style>
-  <w:style w:type="paragraph" w:customStyle="1" w:styleId="71C5174CDE594A8790D1DF87CF8713F1">
-    <w:name w:val="71C5174CDE594A8790D1DF87CF8713F1"/>
-  </w:style>
-  <w:style w:type="paragraph" w:customStyle="1" w:styleId="331145F0AB4B4A4EB0C3A268723280CD">
-    <w:name w:val="331145F0AB4B4A4EB0C3A268723280CD"/>
-  </w:style>
-  <w:style w:type="paragraph" w:customStyle="1" w:styleId="7A4697B955254EAA81627F763200B5B9">
-    <w:name w:val="7A4697B955254EAA81627F763200B5B9"/>
-  </w:style>
-  <w:style w:type="paragraph" w:customStyle="1" w:styleId="B7DA3C9002C945FDA8DAE8DCD6D1D30D">
-    <w:name w:val="B7DA3C9002C945FDA8DAE8DCD6D1D30D"/>
-  </w:style>
-  <w:style w:type="paragraph" w:customStyle="1" w:styleId="DDA09C469F9845F5AB34697658260282">
-    <w:name w:val="DDA09C469F9845F5AB34697658260282"/>
-  </w:style>
-  <w:style w:type="paragraph" w:customStyle="1" w:styleId="D6D138B4F96A453CB5B7C42B93C44361">
-    <w:name w:val="D6D138B4F96A453CB5B7C42B93C44361"/>
-  </w:style>
-  <w:style w:type="paragraph" w:customStyle="1" w:styleId="6C9A9FEE94B24C79B42A3AC70E5BC6EA">
-    <w:name w:val="6C9A9FEE94B24C79B42A3AC70E5BC6EA"/>
-  </w:style>
-  <w:style w:type="paragraph" w:customStyle="1" w:styleId="1909FF1EE13049F18DA40F3F6D3FBBE6">
-    <w:name w:val="1909FF1EE13049F18DA40F3F6D3FBBE6"/>
-  </w:style>
-  <w:style w:type="paragraph" w:customStyle="1" w:styleId="98C003714F88450D857515D0462BD2F0">
-    <w:name w:val="98C003714F88450D857515D0462BD2F0"/>
-  </w:style>
-  <w:style w:type="paragraph" w:customStyle="1" w:styleId="5D3A361832994A98BFCE8889BB8A9B8A">
-    <w:name w:val="5D3A361832994A98BFCE8889BB8A9B8A"/>
-  </w:style>
-  <w:style w:type="paragraph" w:customStyle="1" w:styleId="87CF9BBD952E4527AD2235E3B68AAE38">
-    <w:name w:val="87CF9BBD952E4527AD2235E3B68AAE38"/>
-  </w:style>
-  <w:style w:type="paragraph" w:customStyle="1" w:styleId="1C5FE0211CA348EEAC649A705A6D78A2">
-    <w:name w:val="1C5FE0211CA348EEAC649A705A6D78A2"/>
-  </w:style>
-  <w:style w:type="paragraph" w:customStyle="1" w:styleId="4DA2C586160C4BDB9AF9288154088792">
-    <w:name w:val="4DA2C586160C4BDB9AF9288154088792"/>
-  </w:style>
-  <w:style w:type="paragraph" w:customStyle="1" w:styleId="9AC0E4D9E4194FDEB6A3E63758558BDA">
-    <w:name w:val="9AC0E4D9E4194FDEB6A3E63758558BDA"/>
-  </w:style>
-  <w:style w:type="paragraph" w:customStyle="1" w:styleId="42D322153E384C4D957CDF277EF2E891">
-    <w:name w:val="42D322153E384C4D957CDF277EF2E891"/>
-  </w:style>
-  <w:style w:type="paragraph" w:customStyle="1" w:styleId="D6EF224DB9F34212BBB240B79D3DE894">
-    <w:name w:val="D6EF224DB9F34212BBB240B79D3DE894"/>
-  </w:style>
-  <w:style w:type="paragraph" w:customStyle="1" w:styleId="81216C35804241EFAF80AF67CEEF8EF5">
-    <w:name w:val="81216C35804241EFAF80AF67CEEF8EF5"/>
-  </w:style>
-  <w:style w:type="paragraph" w:customStyle="1" w:styleId="96EA9FC78D3848FC8708705AD935A185">
-    <w:name w:val="96EA9FC78D3848FC8708705AD935A185"/>
-  </w:style>
-  <w:style w:type="paragraph" w:customStyle="1" w:styleId="FD71A9643FB147B8B0DF31858B4F2479">
-    <w:name w:val="FD71A9643FB147B8B0DF31858B4F2479"/>
-  </w:style>
-  <w:style w:type="paragraph" w:customStyle="1" w:styleId="6C1E8688EE89419C8E74E226326E871E">
-    <w:name w:val="6C1E8688EE89419C8E74E226326E871E"/>
-  </w:style>
-  <w:style w:type="paragraph" w:customStyle="1" w:styleId="D74BA306976242EE9E241F969B6D09D3">
-    <w:name w:val="D74BA306976242EE9E241F969B6D09D3"/>
-  </w:style>
-  <w:style w:type="paragraph" w:customStyle="1" w:styleId="4E78352132A6422D99BDAF1133723EFE">
-    <w:name w:val="4E78352132A6422D99BDAF1133723EFE"/>
-  </w:style>
-  <w:style w:type="paragraph" w:customStyle="1" w:styleId="6F64C58E74834250A6B3EB579A2A933B">
-    <w:name w:val="6F64C58E74834250A6B3EB579A2A933B"/>
-  </w:style>
-  <w:style w:type="paragraph" w:customStyle="1" w:styleId="E69B2A355EB0406A8125FA33B54072EC">
-    <w:name w:val="E69B2A355EB0406A8125FA33B54072EC"/>
-  </w:style>
-  <w:style w:type="paragraph" w:customStyle="1" w:styleId="2522E4CE393440E1B2EF3A69BB1E8504">
-    <w:name w:val="2522E4CE393440E1B2EF3A69BB1E8504"/>
-  </w:style>
-  <w:style w:type="paragraph" w:customStyle="1" w:styleId="C67916D3B71643DBA7F77AA59D884D96">
-    <w:name w:val="C67916D3B71643DBA7F77AA59D884D96"/>
-  </w:style>
-  <w:style w:type="paragraph" w:customStyle="1" w:styleId="84DBC965245F4204B6CCBA5DC8CA9090">
-    <w:name w:val="84DBC965245F4204B6CCBA5DC8CA9090"/>
-  </w:style>
-  <w:style w:type="paragraph" w:customStyle="1" w:styleId="2770D6A0E2FA482EBD04AB513EF96E3A">
-    <w:name w:val="2770D6A0E2FA482EBD04AB513EF96E3A"/>
-  </w:style>
-  <w:style w:type="paragraph" w:customStyle="1" w:styleId="9E44B5E90C9B4C7CA78CC42A4D005512">
-    <w:name w:val="9E44B5E90C9B4C7CA78CC42A4D005512"/>
-  </w:style>
-  <w:style w:type="paragraph" w:customStyle="1" w:styleId="355078D440094C03B471A83F51E776D1">
-    <w:name w:val="355078D440094C03B471A83F51E776D1"/>
-  </w:style>
-  <w:style w:type="paragraph" w:customStyle="1" w:styleId="6FBBC6719E77434FA59752E32C351D8B">
-    <w:name w:val="6FBBC6719E77434FA59752E32C351D8B"/>
-  </w:style>
-  <w:style w:type="paragraph" w:customStyle="1" w:styleId="0728B44CD9E54D598530869D1B7A2984">
-    <w:name w:val="0728B44CD9E54D598530869D1B7A2984"/>
-  </w:style>
-  <w:style w:type="paragraph" w:customStyle="1" w:styleId="D008A13D2BF343DEB73ADA1C1EED3FAF">
-    <w:name w:val="D008A13D2BF343DEB73ADA1C1EED3FAF"/>
-  </w:style>
-  <w:style w:type="paragraph" w:customStyle="1" w:styleId="2A21F9C4ACBB4D74938D41D22F8797D6">
-    <w:name w:val="2A21F9C4ACBB4D74938D41D22F8797D6"/>
-  </w:style>
-  <w:style w:type="paragraph" w:customStyle="1" w:styleId="D077CF874A4C4E789EBB3E6B82B311C5">
-    <w:name w:val="D077CF874A4C4E789EBB3E6B82B311C5"/>
-  </w:style>
-  <w:style w:type="paragraph" w:customStyle="1" w:styleId="1771435211324DB1974C444FACBAD8DE">
-    <w:name w:val="1771435211324DB1974C444FACBAD8DE"/>
-  </w:style>
-  <w:style w:type="paragraph" w:customStyle="1" w:styleId="6BB639CA3E6842CCA74B88CB62A4318E">
-    <w:name w:val="6BB639CA3E6842CCA74B88CB62A4318E"/>
-  </w:style>
-  <w:style w:type="paragraph" w:customStyle="1" w:styleId="F09F4699C86F4FBBA4E9D73FA114EECD">
-    <w:name w:val="F09F4699C86F4FBBA4E9D73FA114EECD"/>
-  </w:style>
-  <w:style w:type="paragraph" w:customStyle="1" w:styleId="A6B1705F246D4BEAAA136B749D9AC99F">
-    <w:name w:val="A6B1705F246D4BEAAA136B749D9AC99F"/>
-  </w:style>
-  <w:style w:type="paragraph" w:customStyle="1" w:styleId="AF50DB7A3F614F63B3C16B150B9BDE11">
-    <w:name w:val="AF50DB7A3F614F63B3C16B150B9BDE11"/>
-  </w:style>
-  <w:style w:type="paragraph" w:customStyle="1" w:styleId="C038BF15382547ECB1B47CF7B4B04037">
-    <w:name w:val="C038BF15382547ECB1B47CF7B4B04037"/>
-  </w:style>
-  <w:style w:type="paragraph" w:customStyle="1" w:styleId="44D4830E913E4A5DAB85C02F507D37FD">
-    <w:name w:val="44D4830E913E4A5DAB85C02F507D37FD"/>
-  </w:style>
-  <w:style w:type="paragraph" w:customStyle="1" w:styleId="9243A3D4D63A49A286446FF2526D0BDC">
-    <w:name w:val="9243A3D4D63A49A286446FF2526D0BDC"/>
-  </w:style>
-  <w:style w:type="paragraph" w:customStyle="1" w:styleId="636A709280F64A9EAFA3D164A6EA0E4F">
-    <w:name w:val="636A709280F64A9EAFA3D164A6EA0E4F"/>
-  </w:style>
-  <w:style w:type="paragraph" w:customStyle="1" w:styleId="77FA19E7F2004A27985C68923D7E4322">
-    <w:name w:val="77FA19E7F2004A27985C68923D7E4322"/>
-  </w:style>
-  <w:style w:type="paragraph" w:customStyle="1" w:styleId="F81E9FABEEEC4885A580727DD823D70C">
-    <w:name w:val="F81E9FABEEEC4885A580727DD823D70C"/>
-  </w:style>
-  <w:style w:type="paragraph" w:customStyle="1" w:styleId="BB5F647B5D2E422990E5EB6EC9C0E1D3">
-    <w:name w:val="BB5F647B5D2E422990E5EB6EC9C0E1D3"/>
-  </w:style>
-  <w:style w:type="paragraph" w:customStyle="1" w:styleId="84678E8005AB48258DB82D5D9D2C44B6">
-    <w:name w:val="84678E8005AB48258DB82D5D9D2C44B6"/>
-  </w:style>
-  <w:style w:type="paragraph" w:customStyle="1" w:styleId="EE5DFE0442A3477B9C7F837CF99BC32A">
-    <w:name w:val="EE5DFE0442A3477B9C7F837CF99BC32A"/>
-  </w:style>
-  <w:style w:type="paragraph" w:customStyle="1" w:styleId="C19B56B6652B4C3E8D6EC9CC33AD71D8">
-    <w:name w:val="C19B56B6652B4C3E8D6EC9CC33AD71D8"/>
-  </w:style>
-  <w:style w:type="paragraph" w:customStyle="1" w:styleId="CA77B187303B4BE19E44DA32B67EF1D1">
-    <w:name w:val="CA77B187303B4BE19E44DA32B67EF1D1"/>
-  </w:style>
-  <w:style w:type="paragraph" w:customStyle="1" w:styleId="BE31AA792D614406B3C83876D82ED659">
-    <w:name w:val="BE31AA792D614406B3C83876D82ED659"/>
-  </w:style>
-  <w:style w:type="paragraph" w:customStyle="1" w:styleId="A9ABDCE03D954F6FAB720E8C9A5D4F63">
-    <w:name w:val="A9ABDCE03D954F6FAB720E8C9A5D4F63"/>
-  </w:style>
-  <w:style w:type="paragraph" w:customStyle="1" w:styleId="88A5D131DD98410DB933D283D4BA02E8">
-    <w:name w:val="88A5D131DD98410DB933D283D4BA02E8"/>
-  </w:style>
-  <w:style w:type="paragraph" w:customStyle="1" w:styleId="B3079449FAFE4B50A964EC1FE22674EF">
-    <w:name w:val="B3079449FAFE4B50A964EC1FE22674EF"/>
-  </w:style>
-  <w:style w:type="paragraph" w:customStyle="1" w:styleId="C3CBE712B23D417B9BE639C0F3537319">
-    <w:name w:val="C3CBE712B23D417B9BE639C0F3537319"/>
-  </w:style>
-  <w:style w:type="paragraph" w:customStyle="1" w:styleId="A5F9B35CD76B4554A38AA6EA7194DB7D">
-    <w:name w:val="A5F9B35CD76B4554A38AA6EA7194DB7D"/>
-  </w:style>
-  <w:style w:type="paragraph" w:customStyle="1" w:styleId="CD963390C0FD42C7B7F6A4A3604E3F11">
-    <w:name w:val="CD963390C0FD42C7B7F6A4A3604E3F11"/>
-  </w:style>
-  <w:style w:type="paragraph" w:customStyle="1" w:styleId="ED8592997AD5460E82BF28915A2FFAD1">
-    <w:name w:val="ED8592997AD5460E82BF28915A2FFAD1"/>
-  </w:style>
   <w:style w:type="character" w:styleId="Hyperlink">
     <w:name w:val="Hyperlink"/>
     <w:basedOn w:val="DefaultParagraphFont"/>
@@ -4466,9 +4222,6 @@
       <w:color w:val="467886" w:themeColor="hyperlink"/>
       <w:u w:val="single"/>
     </w:rPr>
-  </w:style>
-  <w:style w:type="paragraph" w:customStyle="1" w:styleId="77AA56D691054612B09DF5347576EB3F">
-    <w:name w:val="77AA56D691054612B09DF5347576EB3F"/>
   </w:style>
 </w:styles>
 </file>

</xml_diff>